<commit_message>
Memoria de prácticas terminada
</commit_message>
<xml_diff>
--- a/Documentacion/EMPLEO DIGITAL Memoria Proyecto.docx
+++ b/Documentacion/EMPLEO DIGITAL Memoria Proyecto.docx
@@ -98,9 +98,19 @@
             <w:tcW w:w="3858" w:type="dxa"/>
           </w:tcPr>
           <w:p>
+            <w:hyperlink r:id="rId7" w:history="1">
+              <w:r>
+                <w:rPr>
+                  <w:rStyle w:val="Hipervnculo"/>
+                </w:rPr>
+                <w:t>https://github.com/Oskar-g/ProyectoDSNews</w:t>
+              </w:r>
+            </w:hyperlink>
             <w:r>
-              <w:t>https://github.com/Oskar-g/ProyectoDSNews</w:t>
+              <w:t xml:space="preserve"> </w:t>
             </w:r>
+            <w:bookmarkStart w:id="0" w:name="_GoBack"/>
+            <w:bookmarkEnd w:id="0"/>
           </w:p>
         </w:tc>
       </w:tr>
@@ -466,12 +476,6 @@
       <w:pPr>
         <w:pStyle w:val="Prrafodelista"/>
         <w:ind w:left="0"/>
-      </w:pPr>
-    </w:p>
-    <w:p>
-      <w:pPr>
-        <w:pStyle w:val="Prrafodelista"/>
-        <w:ind w:left="0"/>
         <w:rPr>
           <w:b/>
           <w:u w:val="single"/>
@@ -584,7 +588,7 @@
         </w:rPr>
         <w:t xml:space="preserve"> </w:t>
       </w:r>
-      <w:hyperlink r:id="rId7" w:tgtFrame="_blank" w:history="1">
+      <w:hyperlink r:id="rId8" w:tgtFrame="_blank" w:history="1">
         <w:r>
           <w:rPr>
             <w:rFonts w:eastAsia="Times New Roman" w:cs="Times New Roman"/>
@@ -800,7 +804,10 @@
         <w:ind w:left="0"/>
       </w:pPr>
       <w:r>
-        <w:t>Como se ha abordado la implementación/desarrollo de la herramienta y la di</w:t>
+        <w:t>Có</w:t>
+      </w:r>
+      <w:r>
+        <w:t>mo se ha abordado la implementación/desarrollo de la herramienta y la di</w:t>
       </w:r>
       <w:r>
         <w:t>visión de funciones en el grupo.</w:t>
@@ -855,7 +862,14 @@
           <w:bCs/>
           <w:lang w:val="es-ES"/>
         </w:rPr>
-        <w:t xml:space="preserve">Oscar Gómez Aparicio, Jorge Mercado Martin y Jesús Galán Gutiérrez. </w:t>
+        <w:t>Oscar Gómez Aparicio y</w:t>
+      </w:r>
+      <w:r>
+        <w:rPr>
+          <w:bCs/>
+          <w:lang w:val="es-ES"/>
+        </w:rPr>
+        <w:t xml:space="preserve"> Jorge Mercado Martin. </w:t>
       </w:r>
     </w:p>
     <w:p>
@@ -869,6 +883,7 @@
           <w:lang w:val="es-ES"/>
         </w:rPr>
       </w:pPr>
+      <w:proofErr w:type="gramStart"/>
       <w:r>
         <w:rPr>
           <w:b/>
@@ -877,6 +892,7 @@
         </w:rPr>
         <w:t>Front :</w:t>
       </w:r>
+      <w:proofErr w:type="gramEnd"/>
       <w:r>
         <w:rPr>
           <w:b/>
@@ -906,7 +922,7 @@
           <w:bCs/>
           <w:lang w:val="es-ES"/>
         </w:rPr>
-        <w:t xml:space="preserve">, Estela </w:t>
+        <w:t xml:space="preserve"> y </w:t>
       </w:r>
       <w:proofErr w:type="spellStart"/>
       <w:r>
@@ -914,6 +930,116 @@
           <w:bCs/>
           <w:lang w:val="es-ES"/>
         </w:rPr>
+        <w:t>Eun</w:t>
+      </w:r>
+      <w:proofErr w:type="spellEnd"/>
+      <w:r>
+        <w:rPr>
+          <w:bCs/>
+          <w:lang w:val="es-ES"/>
+        </w:rPr>
+        <w:t xml:space="preserve"> Young </w:t>
+      </w:r>
+      <w:proofErr w:type="spellStart"/>
+      <w:r>
+        <w:rPr>
+          <w:bCs/>
+          <w:lang w:val="es-ES"/>
+        </w:rPr>
+        <w:t>Cho</w:t>
+      </w:r>
+      <w:proofErr w:type="spellEnd"/>
+      <w:r>
+        <w:rPr>
+          <w:bCs/>
+          <w:lang w:val="es-ES"/>
+        </w:rPr>
+        <w:t xml:space="preserve"> </w:t>
+      </w:r>
+      <w:proofErr w:type="spellStart"/>
+      <w:r>
+        <w:rPr>
+          <w:bCs/>
+          <w:lang w:val="es-ES"/>
+        </w:rPr>
+        <w:t>Eoh</w:t>
+      </w:r>
+      <w:proofErr w:type="spellEnd"/>
+      <w:r>
+        <w:rPr>
+          <w:bCs/>
+          <w:lang w:val="es-ES"/>
+        </w:rPr>
+        <w:t xml:space="preserve"> (Plata)</w:t>
+      </w:r>
+      <w:r>
+        <w:rPr>
+          <w:bCs/>
+          <w:lang w:val="es-ES"/>
+        </w:rPr>
+        <w:t>.</w:t>
+      </w:r>
+    </w:p>
+    <w:p>
+      <w:pPr>
+        <w:pStyle w:val="Prrafodelista"/>
+        <w:numPr>
+          <w:ilvl w:val="0"/>
+          <w:numId w:val="2"/>
+        </w:numPr>
+        <w:rPr>
+          <w:lang w:val="es-ES"/>
+        </w:rPr>
+      </w:pPr>
+      <w:r>
+        <w:rPr>
+          <w:b/>
+          <w:bCs/>
+          <w:lang w:val="es-ES"/>
+        </w:rPr>
+        <w:t>Otros:</w:t>
+      </w:r>
+      <w:r>
+        <w:rPr>
+          <w:bCs/>
+          <w:lang w:val="es-ES"/>
+        </w:rPr>
+        <w:t xml:space="preserve"> </w:t>
+      </w:r>
+      <w:r>
+        <w:rPr>
+          <w:bCs/>
+          <w:lang w:val="es-ES"/>
+        </w:rPr>
+        <w:t>Jesús Galán Gutiérrez</w:t>
+      </w:r>
+      <w:r>
+        <w:rPr>
+          <w:bCs/>
+          <w:lang w:val="es-ES"/>
+        </w:rPr>
+        <w:t xml:space="preserve"> y</w:t>
+      </w:r>
+      <w:r>
+        <w:rPr>
+          <w:bCs/>
+          <w:lang w:val="es-ES"/>
+        </w:rPr>
+        <w:t xml:space="preserve"> </w:t>
+      </w:r>
+      <w:r>
+        <w:rPr>
+          <w:bCs/>
+          <w:lang w:val="es-ES"/>
+        </w:rPr>
+        <w:t xml:space="preserve">Estela </w:t>
+      </w:r>
+      <w:proofErr w:type="spellStart"/>
+      <w:r>
+        <w:rPr>
+          <w:bCs/>
+          <w:lang w:val="es-ES"/>
+        </w:rPr>
         <w:t>Barrasa</w:t>
       </w:r>
       <w:proofErr w:type="spellEnd"/>
@@ -922,55 +1048,14 @@
           <w:bCs/>
           <w:lang w:val="es-ES"/>
         </w:rPr>
-        <w:t xml:space="preserve"> Polo y </w:t>
-      </w:r>
-      <w:proofErr w:type="spellStart"/>
+        <w:t xml:space="preserve"> Polo</w:t>
+      </w:r>
       <w:r>
         <w:rPr>
           <w:bCs/>
           <w:lang w:val="es-ES"/>
         </w:rPr>
-        <w:t>Eun</w:t>
-      </w:r>
-      <w:proofErr w:type="spellEnd"/>
-      <w:r>
-        <w:rPr>
-          <w:bCs/>
-          <w:lang w:val="es-ES"/>
-        </w:rPr>
-        <w:t xml:space="preserve"> Young </w:t>
-      </w:r>
-      <w:proofErr w:type="spellStart"/>
-      <w:r>
-        <w:rPr>
-          <w:bCs/>
-          <w:lang w:val="es-ES"/>
-        </w:rPr>
-        <w:t>Cho</w:t>
-      </w:r>
-      <w:proofErr w:type="spellEnd"/>
-      <w:r>
-        <w:rPr>
-          <w:bCs/>
-          <w:lang w:val="es-ES"/>
-        </w:rPr>
-        <w:t xml:space="preserve"> </w:t>
-      </w:r>
-      <w:proofErr w:type="spellStart"/>
-      <w:r>
-        <w:rPr>
-          <w:bCs/>
-          <w:lang w:val="es-ES"/>
-        </w:rPr>
-        <w:t>Eoh</w:t>
-      </w:r>
-      <w:proofErr w:type="spellEnd"/>
-      <w:r>
-        <w:rPr>
-          <w:bCs/>
-          <w:lang w:val="es-ES"/>
-        </w:rPr>
-        <w:t xml:space="preserve"> (Plata)</w:t>
+        <w:t>.</w:t>
       </w:r>
     </w:p>
     <w:p>
@@ -1004,12 +1089,7 @@
         <w:ind w:left="0"/>
       </w:pPr>
       <w:r>
-        <w:t>Descripci</w:t>
-      </w:r>
-      <w:bookmarkStart w:id="0" w:name="_GoBack"/>
-      <w:bookmarkEnd w:id="0"/>
-      <w:r>
-        <w:t>ón de l</w:t>
+        <w:t>Descripción de l</w:t>
       </w:r>
       <w:r>
         <w:t>as funcionalidades del proyecto.</w:t>
@@ -1143,6 +1223,13 @@
           <w:b/>
           <w:lang w:val="es-ES" w:eastAsia="es-ES"/>
         </w:rPr>
+        <w:sectPr>
+          <w:headerReference w:type="default" r:id="rId9"/>
+          <w:pgSz w:w="11906" w:h="16838"/>
+          <w:pgMar w:top="1418" w:right="1701" w:bottom="1418" w:left="1701" w:header="709" w:footer="709" w:gutter="0"/>
+          <w:cols w:space="708"/>
+          <w:docGrid w:linePitch="360"/>
+        </w:sectPr>
       </w:pPr>
       <w:r>
         <w:rPr>
@@ -1155,18 +1242,126 @@
     </w:p>
     <w:p>
       <w:pPr>
-        <w:pStyle w:val="Prrafodelista"/>
-        <w:ind w:left="0"/>
-        <w:rPr>
-          <w:lang w:val="es-ES"/>
-        </w:rPr>
-      </w:pPr>
-    </w:p>
-    <w:p/>
+        <w:rPr>
+          <w:lang w:val="es-ES"/>
+        </w:rPr>
+      </w:pPr>
+      <w:r>
+        <w:rPr>
+          <w:noProof/>
+          <w:lang w:val="es-ES" w:eastAsia="es-ES"/>
+        </w:rPr>
+        <w:lastRenderedPageBreak/>
+        <w:drawing>
+          <wp:inline distT="0" distB="0" distL="0" distR="0">
+            <wp:extent cx="9197163" cy="5400040"/>
+            <wp:effectExtent l="0" t="0" r="4445" b="0"/>
+            <wp:docPr id="3" name="Imagen 3"/>
+            <wp:cNvGraphicFramePr>
+              <a:graphicFrameLocks xmlns:a="http://schemas.openxmlformats.org/drawingml/2006/main" noChangeAspect="1"/>
+            </wp:cNvGraphicFramePr>
+            <a:graphic xmlns:a="http://schemas.openxmlformats.org/drawingml/2006/main">
+              <a:graphicData uri="http://schemas.openxmlformats.org/drawingml/2006/picture">
+                <pic:pic xmlns:pic="http://schemas.openxmlformats.org/drawingml/2006/picture">
+                  <pic:nvPicPr>
+                    <pic:cNvPr id="3" name="flujo de DSNEWS.jpg"/>
+                    <pic:cNvPicPr/>
+                  </pic:nvPicPr>
+                  <pic:blipFill>
+                    <a:blip r:embed="rId10" cstate="print">
+                      <a:extLst>
+                        <a:ext uri="{28A0092B-C50C-407E-A947-70E740481C1C}">
+                          <a14:useLocalDpi xmlns:a14="http://schemas.microsoft.com/office/drawing/2010/main" val="0"/>
+                        </a:ext>
+                      </a:extLst>
+                    </a:blip>
+                    <a:stretch>
+                      <a:fillRect/>
+                    </a:stretch>
+                  </pic:blipFill>
+                  <pic:spPr>
+                    <a:xfrm>
+                      <a:off x="0" y="0"/>
+                      <a:ext cx="9200891" cy="5402229"/>
+                    </a:xfrm>
+                    <a:prstGeom prst="rect">
+                      <a:avLst/>
+                    </a:prstGeom>
+                  </pic:spPr>
+                </pic:pic>
+              </a:graphicData>
+            </a:graphic>
+          </wp:inline>
+        </w:drawing>
+      </w:r>
+    </w:p>
+    <w:p>
+      <w:pPr>
+        <w:rPr>
+          <w:vertAlign w:val="superscript"/>
+          <w:lang w:val="es-ES"/>
+        </w:rPr>
+      </w:pPr>
+      <w:r>
+        <w:rPr>
+          <w:noProof/>
+          <w:vertAlign w:val="superscript"/>
+          <w:lang w:val="es-ES" w:eastAsia="es-ES"/>
+        </w:rPr>
+        <w:lastRenderedPageBreak/>
+        <w:drawing>
+          <wp:inline distT="0" distB="0" distL="0" distR="0">
+            <wp:extent cx="9420447" cy="6279515"/>
+            <wp:effectExtent l="0" t="0" r="9525" b="6985"/>
+            <wp:docPr id="1" name="Imagen 1" descr="C:\Users\usuario\Documents\GitHub\ProyectoDSNews\Documentacion\diagrama BBDD.png"/>
+            <wp:cNvGraphicFramePr>
+              <a:graphicFrameLocks xmlns:a="http://schemas.openxmlformats.org/drawingml/2006/main" noChangeAspect="1"/>
+            </wp:cNvGraphicFramePr>
+            <a:graphic xmlns:a="http://schemas.openxmlformats.org/drawingml/2006/main">
+              <a:graphicData uri="http://schemas.openxmlformats.org/drawingml/2006/picture">
+                <pic:pic xmlns:pic="http://schemas.openxmlformats.org/drawingml/2006/picture">
+                  <pic:nvPicPr>
+                    <pic:cNvPr id="0" name="Picture 1" descr="C:\Users\usuario\Documents\GitHub\ProyectoDSNews\Documentacion\diagrama BBDD.png"/>
+                    <pic:cNvPicPr>
+                      <a:picLocks noChangeAspect="1" noChangeArrowheads="1"/>
+                    </pic:cNvPicPr>
+                  </pic:nvPicPr>
+                  <pic:blipFill>
+                    <a:blip r:embed="rId11">
+                      <a:extLst>
+                        <a:ext uri="{28A0092B-C50C-407E-A947-70E740481C1C}">
+                          <a14:useLocalDpi xmlns:a14="http://schemas.microsoft.com/office/drawing/2010/main" val="0"/>
+                        </a:ext>
+                      </a:extLst>
+                    </a:blip>
+                    <a:srcRect/>
+                    <a:stretch>
+                      <a:fillRect/>
+                    </a:stretch>
+                  </pic:blipFill>
+                  <pic:spPr bwMode="auto">
+                    <a:xfrm>
+                      <a:off x="0" y="0"/>
+                      <a:ext cx="9424792" cy="6282411"/>
+                    </a:xfrm>
+                    <a:prstGeom prst="rect">
+                      <a:avLst/>
+                    </a:prstGeom>
+                    <a:noFill/>
+                    <a:ln>
+                      <a:noFill/>
+                    </a:ln>
+                  </pic:spPr>
+                </pic:pic>
+              </a:graphicData>
+            </a:graphic>
+          </wp:inline>
+        </w:drawing>
+      </w:r>
+    </w:p>
     <w:sectPr>
-      <w:headerReference w:type="default" r:id="rId8"/>
-      <w:pgSz w:w="11906" w:h="16838"/>
-      <w:pgMar w:top="1417" w:right="1701" w:bottom="1417" w:left="1701" w:header="708" w:footer="708" w:gutter="0"/>
+      <w:pgSz w:w="16838" w:h="11906" w:orient="landscape"/>
+      <w:pgMar w:top="1701" w:right="1417" w:bottom="1701" w:left="1417" w:header="708" w:footer="708" w:gutter="0"/>
       <w:cols w:space="708"/>
       <w:docGrid w:linePitch="360"/>
     </w:sectPr>
@@ -1238,16 +1433,16 @@
       <w:drawing>
         <wp:anchor distT="0" distB="0" distL="114300" distR="114300" simplePos="0" relativeHeight="251659264" behindDoc="1" locked="0" layoutInCell="1" allowOverlap="1">
           <wp:simplePos x="0" y="0"/>
-          <wp:positionH relativeFrom="column">
-            <wp:posOffset>-933360</wp:posOffset>
+          <wp:positionH relativeFrom="margin">
+            <wp:align>left</wp:align>
           </wp:positionH>
           <wp:positionV relativeFrom="paragraph">
-            <wp:posOffset>-270057</wp:posOffset>
+            <wp:posOffset>-174182</wp:posOffset>
           </wp:positionV>
           <wp:extent cx="2544445" cy="560070"/>
           <wp:effectExtent l="0" t="0" r="0" b="0"/>
           <wp:wrapSquare wrapText="bothSides"/>
-          <wp:docPr id="5" name="Picture 2" descr="Empleo Digital"/>
+          <wp:docPr id="2" name="Picture 2" descr="Empleo Digital"/>
           <wp:cNvGraphicFramePr>
             <a:graphicFrameLocks xmlns:a="http://schemas.openxmlformats.org/drawingml/2006/main" noChangeAspect="1"/>
           </wp:cNvGraphicFramePr>
@@ -2646,7 +2841,6 @@
     <w:name w:val="Hyperlink"/>
     <w:basedOn w:val="Fuentedeprrafopredeter"/>
     <w:uiPriority w:val="99"/>
-    <w:semiHidden/>
     <w:unhideWhenUsed/>
     <w:rsid w:val="00D04B71"/>
     <w:rPr>

</xml_diff>